<commit_message>
explicacao do php feita
</commit_message>
<xml_diff>
--- a/relatorio55.docx
+++ b/relatorio55.docx
@@ -294,20 +294,19 @@
           <w:szCs w:val="28"/>
           <w:lang w:eastAsia="pt-PT"/>
         </w:rPr>
-        <w:t>Grupo no. 55</w:t>
-      </w:r>
-    </w:p>
-    <w:p>
-      <w:pPr>
-        <w:spacing w:after="0" w:line="240" w:lineRule="auto"/>
-        <w:jc w:val="center"/>
+        <w:t xml:space="preserve">Grupo </w:t>
+      </w:r>
+      <w:proofErr w:type="gramStart"/>
+      <w:r>
         <w:rPr>
           <w:rFonts w:eastAsia="Times New Roman" w:cstheme="minorHAnsi"/>
           <w:sz w:val="28"/>
           <w:szCs w:val="28"/>
           <w:lang w:eastAsia="pt-PT"/>
         </w:rPr>
-      </w:pPr>
+        <w:t>no</w:t>
+      </w:r>
+      <w:proofErr w:type="gramEnd"/>
       <w:r>
         <w:rPr>
           <w:rFonts w:eastAsia="Times New Roman" w:cstheme="minorHAnsi"/>
@@ -315,7 +314,7 @@
           <w:szCs w:val="28"/>
           <w:lang w:eastAsia="pt-PT"/>
         </w:rPr>
-        <w:t>Turno: Quarta 11:00 – 12:30</w:t>
+        <w:t>. 55</w:t>
       </w:r>
     </w:p>
     <w:p>
@@ -323,24 +322,54 @@
         <w:spacing w:after="0" w:line="240" w:lineRule="auto"/>
         <w:jc w:val="center"/>
         <w:rPr>
+          <w:rFonts w:eastAsia="Times New Roman" w:cstheme="minorHAnsi"/>
           <w:sz w:val="28"/>
           <w:szCs w:val="28"/>
-        </w:rPr>
-      </w:pPr>
-      <w:r>
-        <w:rPr>
+          <w:lang w:eastAsia="pt-PT"/>
+        </w:rPr>
+      </w:pPr>
+      <w:r>
+        <w:rPr>
+          <w:rFonts w:eastAsia="Times New Roman" w:cstheme="minorHAnsi"/>
           <w:sz w:val="28"/>
           <w:szCs w:val="28"/>
-        </w:rPr>
-        <w:t xml:space="preserve">Professor: </w:t>
-      </w:r>
-      <w:r>
+          <w:lang w:eastAsia="pt-PT"/>
+        </w:rPr>
+        <w:t>Turno: Quarta 11:00 – 12:30</w:t>
+      </w:r>
+    </w:p>
+    <w:p>
+      <w:pPr>
+        <w:spacing w:after="0" w:line="240" w:lineRule="auto"/>
+        <w:jc w:val="center"/>
         <w:rPr>
           <w:sz w:val="28"/>
           <w:szCs w:val="28"/>
         </w:rPr>
-        <w:t>Taras Lykhenko</w:t>
-      </w:r>
+      </w:pPr>
+      <w:r>
+        <w:rPr>
+          <w:sz w:val="28"/>
+          <w:szCs w:val="28"/>
+        </w:rPr>
+        <w:t xml:space="preserve">Professor: </w:t>
+      </w:r>
+      <w:r>
+        <w:rPr>
+          <w:sz w:val="28"/>
+          <w:szCs w:val="28"/>
+        </w:rPr>
+        <w:t xml:space="preserve">Taras </w:t>
+      </w:r>
+      <w:proofErr w:type="spellStart"/>
+      <w:r>
+        <w:rPr>
+          <w:sz w:val="28"/>
+          <w:szCs w:val="28"/>
+        </w:rPr>
+        <w:t>Lykhenko</w:t>
+      </w:r>
+      <w:proofErr w:type="spellEnd"/>
     </w:p>
     <w:p>
       <w:pPr>
@@ -498,8 +527,20 @@
                 <w:szCs w:val="28"/>
                 <w:lang w:eastAsia="pt-PT"/>
               </w:rPr>
-              <w:t xml:space="preserve"> da</w:t>
+              <w:t xml:space="preserve"> </w:t>
             </w:r>
+            <w:proofErr w:type="gramStart"/>
+            <w:r>
+              <w:rPr>
+                <w:rFonts w:eastAsia="Times New Roman" w:cstheme="minorHAnsi"/>
+                <w:b/>
+                <w:sz w:val="28"/>
+                <w:szCs w:val="28"/>
+                <w:lang w:eastAsia="pt-PT"/>
+              </w:rPr>
+              <w:t>da</w:t>
+            </w:r>
+            <w:proofErr w:type="gramEnd"/>
           </w:p>
           <w:p>
             <w:pPr>
@@ -619,6 +660,7 @@
                 <w:lang w:eastAsia="pt-PT"/>
               </w:rPr>
             </w:pPr>
+            <w:proofErr w:type="gramStart"/>
             <w:r>
               <w:rPr>
                 <w:rFonts w:eastAsia="Times New Roman" w:cstheme="minorHAnsi"/>
@@ -626,7 +668,17 @@
                 <w:szCs w:val="28"/>
                 <w:lang w:eastAsia="pt-PT"/>
               </w:rPr>
-              <w:t>33,(3)%</w:t>
+              <w:t>33,(3</w:t>
+            </w:r>
+            <w:proofErr w:type="gramEnd"/>
+            <w:r>
+              <w:rPr>
+                <w:rFonts w:eastAsia="Times New Roman" w:cstheme="minorHAnsi"/>
+                <w:sz w:val="28"/>
+                <w:szCs w:val="28"/>
+                <w:lang w:eastAsia="pt-PT"/>
+              </w:rPr>
+              <w:t>)%</w:t>
             </w:r>
           </w:p>
         </w:tc>
@@ -724,6 +776,7 @@
                 <w:lang w:eastAsia="pt-PT"/>
               </w:rPr>
             </w:pPr>
+            <w:proofErr w:type="gramStart"/>
             <w:r>
               <w:rPr>
                 <w:rFonts w:eastAsia="Times New Roman" w:cstheme="minorHAnsi"/>
@@ -731,7 +784,17 @@
                 <w:szCs w:val="28"/>
                 <w:lang w:eastAsia="pt-PT"/>
               </w:rPr>
-              <w:t>33,(3)%</w:t>
+              <w:t>33,(3</w:t>
+            </w:r>
+            <w:proofErr w:type="gramEnd"/>
+            <w:r>
+              <w:rPr>
+                <w:rFonts w:eastAsia="Times New Roman" w:cstheme="minorHAnsi"/>
+                <w:sz w:val="28"/>
+                <w:szCs w:val="28"/>
+                <w:lang w:eastAsia="pt-PT"/>
+              </w:rPr>
+              <w:t>)%</w:t>
             </w:r>
           </w:p>
         </w:tc>
@@ -786,7 +849,17 @@
                 <w:szCs w:val="28"/>
                 <w:lang w:eastAsia="pt-PT"/>
               </w:rPr>
-              <w:t>Madalena Gal</w:t>
+              <w:t xml:space="preserve">Madalena </w:t>
+            </w:r>
+            <w:proofErr w:type="spellStart"/>
+            <w:r>
+              <w:rPr>
+                <w:rFonts w:eastAsia="Times New Roman" w:cstheme="minorHAnsi"/>
+                <w:sz w:val="28"/>
+                <w:szCs w:val="28"/>
+                <w:lang w:eastAsia="pt-PT"/>
+              </w:rPr>
+              <w:t>Gal</w:t>
             </w:r>
             <w:r>
               <w:rPr>
@@ -806,6 +879,7 @@
               </w:rPr>
               <w:t>inho</w:t>
             </w:r>
+            <w:proofErr w:type="spellEnd"/>
           </w:p>
         </w:tc>
         <w:tc>
@@ -847,6 +921,7 @@
                 <w:lang w:eastAsia="pt-PT"/>
               </w:rPr>
             </w:pPr>
+            <w:proofErr w:type="gramStart"/>
             <w:r>
               <w:rPr>
                 <w:rFonts w:eastAsia="Times New Roman" w:cstheme="minorHAnsi"/>
@@ -854,7 +929,17 @@
                 <w:szCs w:val="28"/>
                 <w:lang w:eastAsia="pt-PT"/>
               </w:rPr>
-              <w:t>33,(3)%</w:t>
+              <w:t>33,(3</w:t>
+            </w:r>
+            <w:proofErr w:type="gramEnd"/>
+            <w:r>
+              <w:rPr>
+                <w:rFonts w:eastAsia="Times New Roman" w:cstheme="minorHAnsi"/>
+                <w:sz w:val="28"/>
+                <w:szCs w:val="28"/>
+                <w:lang w:eastAsia="pt-PT"/>
+              </w:rPr>
+              <w:t>)%</w:t>
             </w:r>
           </w:p>
         </w:tc>
@@ -1133,7 +1218,45 @@
           <w:sz w:val="22"/>
           <w:szCs w:val="22"/>
         </w:rPr>
-        <w:t>do ficheiro “SGIF.php”. Aí é possível ver um menu de escolhas, sendo estas: Locais, Eventos de Emergencia, Processos de Socorro, Meios, Entidades.</w:t>
+        <w:t>do ficheiro “</w:t>
+      </w:r>
+      <w:proofErr w:type="spellStart"/>
+      <w:r>
+        <w:rPr>
+          <w:rStyle w:val="normaltextrun"/>
+          <w:rFonts w:ascii="Calibri" w:hAnsi="Calibri" w:cs="Calibri"/>
+          <w:sz w:val="22"/>
+          <w:szCs w:val="22"/>
+        </w:rPr>
+        <w:t>SGIF.php</w:t>
+      </w:r>
+      <w:proofErr w:type="spellEnd"/>
+      <w:r>
+        <w:rPr>
+          <w:rStyle w:val="normaltextrun"/>
+          <w:rFonts w:ascii="Calibri" w:hAnsi="Calibri" w:cs="Calibri"/>
+          <w:sz w:val="22"/>
+          <w:szCs w:val="22"/>
+        </w:rPr>
+        <w:t xml:space="preserve">”. Aí é possível ver um menu de escolhas, sendo estas: Locais, Eventos de </w:t>
+      </w:r>
+      <w:r>
+        <w:rPr>
+          <w:rStyle w:val="normaltextrun"/>
+          <w:rFonts w:ascii="Calibri" w:hAnsi="Calibri" w:cs="Calibri"/>
+          <w:sz w:val="22"/>
+          <w:szCs w:val="22"/>
+        </w:rPr>
+        <w:t>Emergência</w:t>
+      </w:r>
+      <w:r>
+        <w:rPr>
+          <w:rStyle w:val="normaltextrun"/>
+          <w:rFonts w:ascii="Calibri" w:hAnsi="Calibri" w:cs="Calibri"/>
+          <w:sz w:val="22"/>
+          <w:szCs w:val="22"/>
+        </w:rPr>
+        <w:t>, Processos de Socorro, Meios, Entidades.</w:t>
       </w:r>
     </w:p>
     <w:p>
@@ -1148,6 +1271,287 @@
           <w:szCs w:val="22"/>
         </w:rPr>
       </w:pPr>
+    </w:p>
+    <w:p>
+      <w:pPr>
+        <w:pStyle w:val="paragraph"/>
+        <w:spacing w:before="0" w:beforeAutospacing="0" w:after="0" w:afterAutospacing="0"/>
+        <w:textAlignment w:val="baseline"/>
+        <w:rPr>
+          <w:rStyle w:val="normaltextrun"/>
+          <w:rFonts w:ascii="Calibri" w:hAnsi="Calibri" w:cs="Calibri"/>
+          <w:sz w:val="22"/>
+          <w:szCs w:val="22"/>
+        </w:rPr>
+      </w:pPr>
+      <w:r>
+        <w:rPr>
+          <w:rStyle w:val="normaltextrun"/>
+          <w:rFonts w:ascii="Calibri" w:hAnsi="Calibri" w:cs="Calibri"/>
+          <w:sz w:val="22"/>
+          <w:szCs w:val="22"/>
+          <w:u w:val="single"/>
+        </w:rPr>
+        <w:t>Locais</w:t>
+      </w:r>
+      <w:r>
+        <w:rPr>
+          <w:rStyle w:val="normaltextrun"/>
+          <w:rFonts w:ascii="Calibri" w:hAnsi="Calibri" w:cs="Calibri"/>
+          <w:sz w:val="22"/>
+          <w:szCs w:val="22"/>
+          <w:u w:val="single"/>
+        </w:rPr>
+        <w:t xml:space="preserve"> </w:t>
+      </w:r>
+    </w:p>
+    <w:p>
+      <w:pPr>
+        <w:pStyle w:val="paragraph"/>
+        <w:spacing w:before="0" w:beforeAutospacing="0" w:after="0" w:afterAutospacing="0"/>
+        <w:textAlignment w:val="baseline"/>
+        <w:rPr>
+          <w:rStyle w:val="normaltextrun"/>
+          <w:rFonts w:ascii="Calibri" w:hAnsi="Calibri" w:cs="Calibri"/>
+          <w:sz w:val="22"/>
+          <w:szCs w:val="22"/>
+        </w:rPr>
+      </w:pPr>
+      <w:r>
+        <w:rPr>
+          <w:rStyle w:val="normaltextrun"/>
+          <w:rFonts w:ascii="Calibri" w:hAnsi="Calibri" w:cs="Calibri"/>
+          <w:sz w:val="22"/>
+          <w:szCs w:val="22"/>
+        </w:rPr>
+        <w:t>Ao clicar nesta opção, é possível ver a listagem dos locais existentes na base de dados atualmente bem como inserir novos locais (prosseguido com um ecrã de confirmação).</w:t>
+      </w:r>
+    </w:p>
+    <w:p>
+      <w:pPr>
+        <w:pStyle w:val="paragraph"/>
+        <w:spacing w:before="0" w:beforeAutospacing="0" w:after="0" w:afterAutospacing="0"/>
+        <w:textAlignment w:val="baseline"/>
+        <w:rPr>
+          <w:rStyle w:val="normaltextrun"/>
+          <w:rFonts w:ascii="Calibri" w:hAnsi="Calibri" w:cs="Calibri"/>
+          <w:sz w:val="22"/>
+          <w:szCs w:val="22"/>
+          <w:u w:val="single"/>
+        </w:rPr>
+      </w:pPr>
+    </w:p>
+    <w:p>
+      <w:pPr>
+        <w:pStyle w:val="paragraph"/>
+        <w:spacing w:before="0" w:beforeAutospacing="0" w:after="0" w:afterAutospacing="0"/>
+        <w:textAlignment w:val="baseline"/>
+        <w:rPr>
+          <w:rStyle w:val="normaltextrun"/>
+          <w:rFonts w:ascii="Calibri" w:hAnsi="Calibri" w:cs="Calibri"/>
+          <w:sz w:val="22"/>
+          <w:szCs w:val="22"/>
+        </w:rPr>
+      </w:pPr>
+      <w:r>
+        <w:rPr>
+          <w:rStyle w:val="normaltextrun"/>
+          <w:rFonts w:ascii="Calibri" w:hAnsi="Calibri" w:cs="Calibri"/>
+          <w:sz w:val="22"/>
+          <w:szCs w:val="22"/>
+          <w:u w:val="single"/>
+        </w:rPr>
+        <w:t>Eventos de Emergência</w:t>
+      </w:r>
+      <w:r>
+        <w:rPr>
+          <w:rStyle w:val="normaltextrun"/>
+          <w:rFonts w:ascii="Calibri" w:hAnsi="Calibri" w:cs="Calibri"/>
+          <w:sz w:val="22"/>
+          <w:szCs w:val="22"/>
+          <w:u w:val="single"/>
+        </w:rPr>
+        <w:t xml:space="preserve"> </w:t>
+      </w:r>
+    </w:p>
+    <w:p>
+      <w:pPr>
+        <w:pStyle w:val="paragraph"/>
+        <w:spacing w:before="0" w:beforeAutospacing="0" w:after="0" w:afterAutospacing="0"/>
+        <w:textAlignment w:val="baseline"/>
+        <w:rPr>
+          <w:rStyle w:val="normaltextrun"/>
+          <w:rFonts w:ascii="Calibri" w:hAnsi="Calibri" w:cs="Calibri"/>
+          <w:sz w:val="22"/>
+          <w:szCs w:val="22"/>
+        </w:rPr>
+      </w:pPr>
+      <w:r>
+        <w:rPr>
+          <w:rStyle w:val="normaltextrun"/>
+          <w:rFonts w:ascii="Calibri" w:hAnsi="Calibri" w:cs="Calibri"/>
+          <w:sz w:val="22"/>
+          <w:szCs w:val="22"/>
+        </w:rPr>
+        <w:t>Ao clicar nesta opção, é po</w:t>
+      </w:r>
+      <w:r>
+        <w:rPr>
+          <w:rStyle w:val="normaltextrun"/>
+          <w:rFonts w:ascii="Calibri" w:hAnsi="Calibri" w:cs="Calibri"/>
+          <w:sz w:val="22"/>
+          <w:szCs w:val="22"/>
+        </w:rPr>
+        <w:t>ssível ver a listagem dos eventos de emergência</w:t>
+      </w:r>
+      <w:r>
+        <w:rPr>
+          <w:rStyle w:val="normaltextrun"/>
+          <w:rFonts w:ascii="Calibri" w:hAnsi="Calibri" w:cs="Calibri"/>
+          <w:sz w:val="22"/>
+          <w:szCs w:val="22"/>
+        </w:rPr>
+        <w:t xml:space="preserve"> existentes na base de dados atualment</w:t>
+      </w:r>
+      <w:r>
+        <w:rPr>
+          <w:rStyle w:val="normaltextrun"/>
+          <w:rFonts w:ascii="Calibri" w:hAnsi="Calibri" w:cs="Calibri"/>
+          <w:sz w:val="22"/>
+          <w:szCs w:val="22"/>
+        </w:rPr>
+        <w:t xml:space="preserve">e bem como inserir novos </w:t>
+      </w:r>
+      <w:r>
+        <w:rPr>
+          <w:rStyle w:val="normaltextrun"/>
+          <w:rFonts w:ascii="Calibri" w:hAnsi="Calibri" w:cs="Calibri"/>
+          <w:sz w:val="22"/>
+          <w:szCs w:val="22"/>
+        </w:rPr>
+        <w:t>(prosseguido com um ecrã de confirmação).</w:t>
+      </w:r>
+      <w:r>
+        <w:rPr>
+          <w:rStyle w:val="normaltextrun"/>
+          <w:rFonts w:ascii="Calibri" w:hAnsi="Calibri" w:cs="Calibri"/>
+          <w:sz w:val="22"/>
+          <w:szCs w:val="22"/>
+        </w:rPr>
+        <w:t xml:space="preserve"> Além disso é possível remover um evento de emergência já listado (também prosseguido com um ecrã de confirmação).</w:t>
+      </w:r>
+    </w:p>
+    <w:p>
+      <w:pPr>
+        <w:pStyle w:val="paragraph"/>
+        <w:spacing w:before="0" w:beforeAutospacing="0" w:after="0" w:afterAutospacing="0"/>
+        <w:textAlignment w:val="baseline"/>
+        <w:rPr>
+          <w:rStyle w:val="normaltextrun"/>
+          <w:rFonts w:ascii="Calibri" w:hAnsi="Calibri" w:cs="Calibri"/>
+          <w:sz w:val="22"/>
+          <w:szCs w:val="22"/>
+        </w:rPr>
+      </w:pPr>
+    </w:p>
+    <w:p>
+      <w:pPr>
+        <w:pStyle w:val="paragraph"/>
+        <w:spacing w:before="0" w:beforeAutospacing="0" w:after="0" w:afterAutospacing="0"/>
+        <w:textAlignment w:val="baseline"/>
+        <w:rPr>
+          <w:rStyle w:val="normaltextrun"/>
+          <w:rFonts w:ascii="Calibri" w:hAnsi="Calibri" w:cs="Calibri"/>
+          <w:sz w:val="22"/>
+          <w:szCs w:val="22"/>
+        </w:rPr>
+      </w:pPr>
+      <w:r>
+        <w:rPr>
+          <w:rStyle w:val="normaltextrun"/>
+          <w:rFonts w:ascii="Calibri" w:hAnsi="Calibri" w:cs="Calibri"/>
+          <w:sz w:val="22"/>
+          <w:szCs w:val="22"/>
+          <w:u w:val="single"/>
+        </w:rPr>
+        <w:t>Processos de Socorro</w:t>
+      </w:r>
+    </w:p>
+    <w:p>
+      <w:pPr>
+        <w:pStyle w:val="paragraph"/>
+        <w:spacing w:before="0" w:beforeAutospacing="0" w:after="0" w:afterAutospacing="0"/>
+        <w:textAlignment w:val="baseline"/>
+        <w:rPr>
+          <w:rStyle w:val="normaltextrun"/>
+          <w:rFonts w:ascii="Calibri" w:hAnsi="Calibri" w:cs="Calibri"/>
+          <w:sz w:val="22"/>
+          <w:szCs w:val="22"/>
+        </w:rPr>
+      </w:pPr>
+      <w:r>
+        <w:rPr>
+          <w:rStyle w:val="normaltextrun"/>
+          <w:rFonts w:ascii="Calibri" w:hAnsi="Calibri" w:cs="Calibri"/>
+          <w:sz w:val="22"/>
+          <w:szCs w:val="22"/>
+        </w:rPr>
+        <w:t>Ao clicar nesta opção,</w:t>
+      </w:r>
+      <w:r>
+        <w:rPr>
+          <w:rStyle w:val="normaltextrun"/>
+          <w:rFonts w:ascii="Calibri" w:hAnsi="Calibri" w:cs="Calibri"/>
+          <w:sz w:val="22"/>
+          <w:szCs w:val="22"/>
+        </w:rPr>
+        <w:t xml:space="preserve"> é possível ver a listagem dos processos de socorro</w:t>
+      </w:r>
+      <w:r>
+        <w:rPr>
+          <w:rStyle w:val="normaltextrun"/>
+          <w:rFonts w:ascii="Calibri" w:hAnsi="Calibri" w:cs="Calibri"/>
+          <w:sz w:val="22"/>
+          <w:szCs w:val="22"/>
+        </w:rPr>
+        <w:t xml:space="preserve"> </w:t>
+      </w:r>
+      <w:r>
+        <w:rPr>
+          <w:rStyle w:val="normaltextrun"/>
+          <w:rFonts w:ascii="Calibri" w:hAnsi="Calibri" w:cs="Calibri"/>
+          <w:sz w:val="22"/>
+          <w:szCs w:val="22"/>
+        </w:rPr>
+        <w:t xml:space="preserve">existentes na base de dados atualmente bem como inserir </w:t>
+      </w:r>
+      <w:r>
+        <w:rPr>
+          <w:rStyle w:val="normaltextrun"/>
+          <w:rFonts w:ascii="Calibri" w:hAnsi="Calibri" w:cs="Calibri"/>
+          <w:sz w:val="22"/>
+          <w:szCs w:val="22"/>
+        </w:rPr>
+        <w:t>adicionais (</w:t>
+      </w:r>
+      <w:r>
+        <w:rPr>
+          <w:rStyle w:val="normaltextrun"/>
+          <w:rFonts w:ascii="Calibri" w:hAnsi="Calibri" w:cs="Calibri"/>
+          <w:sz w:val="22"/>
+          <w:szCs w:val="22"/>
+        </w:rPr>
+        <w:t>prosseguido com um ecrã de confirmação).</w:t>
+      </w:r>
+      <w:r>
+        <w:rPr>
+          <w:rStyle w:val="normaltextrun"/>
+          <w:rFonts w:ascii="Calibri" w:hAnsi="Calibri" w:cs="Calibri"/>
+          <w:sz w:val="22"/>
+          <w:szCs w:val="22"/>
+        </w:rPr>
+        <w:t xml:space="preserve"> É ainda possível remover um processo de socorro e listar os meios acionados para um dado processo de socorro listado, prosseguidos de um ecrã de confirmação e uma listagem dos meios, respetivamente.</w:t>
+      </w:r>
       <w:bookmarkStart w:id="0" w:name="_GoBack"/>
       <w:bookmarkEnd w:id="0"/>
     </w:p>
@@ -1163,26 +1567,6 @@
           <w:szCs w:val="22"/>
         </w:rPr>
       </w:pPr>
-      <w:r>
-        <w:rPr>
-          <w:rStyle w:val="normaltextrun"/>
-          <w:rFonts w:ascii="Calibri" w:hAnsi="Calibri" w:cs="Calibri"/>
-          <w:sz w:val="22"/>
-          <w:szCs w:val="22"/>
-          <w:u w:val="single"/>
-        </w:rPr>
-        <w:t>Locais</w:t>
-      </w:r>
-      <w:r>
-        <w:rPr>
-          <w:rStyle w:val="normaltextrun"/>
-          <w:rFonts w:ascii="Calibri" w:hAnsi="Calibri" w:cs="Calibri"/>
-          <w:sz w:val="22"/>
-          <w:szCs w:val="22"/>
-          <w:u w:val="single"/>
-        </w:rPr>
-        <w:t xml:space="preserve"> </w:t>
-      </w:r>
     </w:p>
     <w:p>
       <w:pPr>
@@ -1202,9 +1586,265 @@
           <w:rFonts w:ascii="Calibri" w:hAnsi="Calibri" w:cs="Calibri"/>
           <w:sz w:val="22"/>
           <w:szCs w:val="22"/>
-        </w:rPr>
-        <w:t>Ao clicar nesta opção, é possível ver a listagem dos locais existentes na base de dados atualmente bem como inserir novos locais (que é prosseguido com um ecrã de confirmação).</w:t>
-      </w:r>
+          <w:u w:val="single"/>
+        </w:rPr>
+        <w:t>Meios</w:t>
+      </w:r>
+    </w:p>
+    <w:p>
+      <w:pPr>
+        <w:pStyle w:val="paragraph"/>
+        <w:spacing w:before="0" w:beforeAutospacing="0" w:after="0" w:afterAutospacing="0"/>
+        <w:textAlignment w:val="baseline"/>
+        <w:rPr>
+          <w:rStyle w:val="normaltextrun"/>
+          <w:rFonts w:ascii="Calibri" w:hAnsi="Calibri" w:cs="Calibri"/>
+          <w:sz w:val="22"/>
+          <w:szCs w:val="22"/>
+        </w:rPr>
+      </w:pPr>
+      <w:r>
+        <w:rPr>
+          <w:rStyle w:val="normaltextrun"/>
+          <w:rFonts w:ascii="Calibri" w:hAnsi="Calibri" w:cs="Calibri"/>
+          <w:sz w:val="22"/>
+          <w:szCs w:val="22"/>
+        </w:rPr>
+        <w:t xml:space="preserve">Ao clicar nesta opção, é possível ver a listagem dos </w:t>
+      </w:r>
+      <w:r>
+        <w:rPr>
+          <w:rStyle w:val="normaltextrun"/>
+          <w:rFonts w:ascii="Calibri" w:hAnsi="Calibri" w:cs="Calibri"/>
+          <w:sz w:val="22"/>
+          <w:szCs w:val="22"/>
+        </w:rPr>
+        <w:t>Meios</w:t>
+      </w:r>
+      <w:r>
+        <w:rPr>
+          <w:rStyle w:val="normaltextrun"/>
+          <w:rFonts w:ascii="Calibri" w:hAnsi="Calibri" w:cs="Calibri"/>
+          <w:sz w:val="22"/>
+          <w:szCs w:val="22"/>
+        </w:rPr>
+        <w:t xml:space="preserve"> existentes na base de dados atualmen</w:t>
+      </w:r>
+      <w:r>
+        <w:rPr>
+          <w:rStyle w:val="normaltextrun"/>
+          <w:rFonts w:ascii="Calibri" w:hAnsi="Calibri" w:cs="Calibri"/>
+          <w:sz w:val="22"/>
+          <w:szCs w:val="22"/>
+        </w:rPr>
+        <w:t>te bem como inserir novos meios</w:t>
+      </w:r>
+      <w:r>
+        <w:rPr>
+          <w:rStyle w:val="normaltextrun"/>
+          <w:rFonts w:ascii="Calibri" w:hAnsi="Calibri" w:cs="Calibri"/>
+          <w:sz w:val="22"/>
+          <w:szCs w:val="22"/>
+        </w:rPr>
+        <w:t xml:space="preserve">. </w:t>
+      </w:r>
+      <w:r>
+        <w:rPr>
+          <w:rStyle w:val="normaltextrun"/>
+          <w:rFonts w:ascii="Calibri" w:hAnsi="Calibri" w:cs="Calibri"/>
+          <w:sz w:val="22"/>
+          <w:szCs w:val="22"/>
+        </w:rPr>
+        <w:t>Adicionalmente, é possível</w:t>
+      </w:r>
+      <w:r>
+        <w:rPr>
+          <w:rStyle w:val="normaltextrun"/>
+          <w:rFonts w:ascii="Calibri" w:hAnsi="Calibri" w:cs="Calibri"/>
+          <w:sz w:val="22"/>
+          <w:szCs w:val="22"/>
+        </w:rPr>
+        <w:t xml:space="preserve"> </w:t>
+      </w:r>
+      <w:r>
+        <w:rPr>
+          <w:rStyle w:val="normaltextrun"/>
+          <w:rFonts w:ascii="Calibri" w:hAnsi="Calibri" w:cs="Calibri"/>
+          <w:sz w:val="22"/>
+          <w:szCs w:val="22"/>
+        </w:rPr>
+        <w:t>associar um processo de socorro para um dado meio listado (onde seguidamente é pedido qual o processo que se quer associar) e ainda remover um meio.</w:t>
+      </w:r>
+      <w:r>
+        <w:rPr>
+          <w:rStyle w:val="normaltextrun"/>
+          <w:rFonts w:ascii="Calibri" w:hAnsi="Calibri" w:cs="Calibri"/>
+          <w:sz w:val="22"/>
+          <w:szCs w:val="22"/>
+        </w:rPr>
+        <w:t xml:space="preserve"> Em baixo disto, existe a listagem dos 3 tipos de meio (combate, apoio e socorro) e onde também é possível adicionar novos meios, editar meios (onde </w:t>
+      </w:r>
+      <w:r>
+        <w:rPr>
+          <w:rStyle w:val="normaltextrun"/>
+          <w:rFonts w:ascii="Calibri" w:hAnsi="Calibri" w:cs="Calibri"/>
+          <w:sz w:val="22"/>
+          <w:szCs w:val="22"/>
+        </w:rPr>
+        <w:t>seguidamente é</w:t>
+      </w:r>
+      <w:r>
+        <w:rPr>
+          <w:rStyle w:val="normaltextrun"/>
+          <w:rFonts w:ascii="Calibri" w:hAnsi="Calibri" w:cs="Calibri"/>
+          <w:sz w:val="22"/>
+          <w:szCs w:val="22"/>
+        </w:rPr>
+        <w:t xml:space="preserve"> pedido os novos dados do meio correspondente) e remover meios. Todos estes são prosseguidos de ecrãs de confirmação.</w:t>
+      </w:r>
+    </w:p>
+    <w:p>
+      <w:pPr>
+        <w:pStyle w:val="paragraph"/>
+        <w:spacing w:before="0" w:beforeAutospacing="0" w:after="0" w:afterAutospacing="0"/>
+        <w:textAlignment w:val="baseline"/>
+        <w:rPr>
+          <w:rStyle w:val="normaltextrun"/>
+          <w:rFonts w:ascii="Calibri" w:hAnsi="Calibri" w:cs="Calibri"/>
+          <w:sz w:val="22"/>
+          <w:szCs w:val="22"/>
+        </w:rPr>
+      </w:pPr>
+    </w:p>
+    <w:p>
+      <w:pPr>
+        <w:pStyle w:val="paragraph"/>
+        <w:spacing w:before="0" w:beforeAutospacing="0" w:after="0" w:afterAutospacing="0"/>
+        <w:textAlignment w:val="baseline"/>
+        <w:rPr>
+          <w:rStyle w:val="normaltextrun"/>
+          <w:rFonts w:ascii="Calibri" w:hAnsi="Calibri" w:cs="Calibri"/>
+          <w:sz w:val="22"/>
+          <w:szCs w:val="22"/>
+        </w:rPr>
+      </w:pPr>
+      <w:r>
+        <w:rPr>
+          <w:rStyle w:val="normaltextrun"/>
+          <w:rFonts w:ascii="Calibri" w:hAnsi="Calibri" w:cs="Calibri"/>
+          <w:sz w:val="22"/>
+          <w:szCs w:val="22"/>
+          <w:u w:val="single"/>
+        </w:rPr>
+        <w:t>Entidades</w:t>
+      </w:r>
+    </w:p>
+    <w:p>
+      <w:pPr>
+        <w:pStyle w:val="paragraph"/>
+        <w:spacing w:before="0" w:beforeAutospacing="0" w:after="0" w:afterAutospacing="0"/>
+        <w:textAlignment w:val="baseline"/>
+        <w:rPr>
+          <w:rStyle w:val="normaltextrun"/>
+          <w:rFonts w:ascii="Calibri" w:hAnsi="Calibri" w:cs="Calibri"/>
+          <w:sz w:val="22"/>
+          <w:szCs w:val="22"/>
+        </w:rPr>
+      </w:pPr>
+      <w:r>
+        <w:rPr>
+          <w:rStyle w:val="normaltextrun"/>
+          <w:rFonts w:ascii="Calibri" w:hAnsi="Calibri" w:cs="Calibri"/>
+          <w:sz w:val="22"/>
+          <w:szCs w:val="22"/>
+        </w:rPr>
+        <w:t>Ao clicar nesta opção, é possível ver a listagem d</w:t>
+      </w:r>
+      <w:r>
+        <w:rPr>
+          <w:rStyle w:val="normaltextrun"/>
+          <w:rFonts w:ascii="Calibri" w:hAnsi="Calibri" w:cs="Calibri"/>
+          <w:sz w:val="22"/>
+          <w:szCs w:val="22"/>
+        </w:rPr>
+        <w:t>as entidades</w:t>
+      </w:r>
+      <w:r>
+        <w:rPr>
+          <w:rStyle w:val="normaltextrun"/>
+          <w:rFonts w:ascii="Calibri" w:hAnsi="Calibri" w:cs="Calibri"/>
+          <w:sz w:val="22"/>
+          <w:szCs w:val="22"/>
+        </w:rPr>
+        <w:t xml:space="preserve"> existentes na base de dados </w:t>
+      </w:r>
+      <w:r>
+        <w:rPr>
+          <w:rStyle w:val="normaltextrun"/>
+          <w:rFonts w:ascii="Calibri" w:hAnsi="Calibri" w:cs="Calibri"/>
+          <w:sz w:val="22"/>
+          <w:szCs w:val="22"/>
+        </w:rPr>
+        <w:t>atualmente bem como inserir nova</w:t>
+      </w:r>
+      <w:r>
+        <w:rPr>
+          <w:rStyle w:val="normaltextrun"/>
+          <w:rFonts w:ascii="Calibri" w:hAnsi="Calibri" w:cs="Calibri"/>
+          <w:sz w:val="22"/>
+          <w:szCs w:val="22"/>
+        </w:rPr>
+        <w:t>s. É ainda possível remover um</w:t>
+      </w:r>
+      <w:r>
+        <w:rPr>
+          <w:rStyle w:val="normaltextrun"/>
+          <w:rFonts w:ascii="Calibri" w:hAnsi="Calibri" w:cs="Calibri"/>
+          <w:sz w:val="22"/>
+          <w:szCs w:val="22"/>
+        </w:rPr>
+        <w:t>a entidade. Todas estas opções são</w:t>
+      </w:r>
+      <w:r>
+        <w:rPr>
+          <w:rStyle w:val="normaltextrun"/>
+          <w:rFonts w:ascii="Calibri" w:hAnsi="Calibri" w:cs="Calibri"/>
+          <w:sz w:val="22"/>
+          <w:szCs w:val="22"/>
+        </w:rPr>
+        <w:t xml:space="preserve"> </w:t>
+      </w:r>
+      <w:r>
+        <w:rPr>
+          <w:rStyle w:val="normaltextrun"/>
+          <w:rFonts w:ascii="Calibri" w:hAnsi="Calibri" w:cs="Calibri"/>
+          <w:sz w:val="22"/>
+          <w:szCs w:val="22"/>
+        </w:rPr>
+        <w:t>seguida</w:t>
+      </w:r>
+      <w:r>
+        <w:rPr>
+          <w:rStyle w:val="normaltextrun"/>
+          <w:rFonts w:ascii="Calibri" w:hAnsi="Calibri" w:cs="Calibri"/>
+          <w:sz w:val="22"/>
+          <w:szCs w:val="22"/>
+        </w:rPr>
+        <w:t>s de ecrãs de confirmação.</w:t>
+      </w:r>
+    </w:p>
+    <w:p>
+      <w:pPr>
+        <w:pStyle w:val="paragraph"/>
+        <w:spacing w:before="0" w:beforeAutospacing="0" w:after="0" w:afterAutospacing="0"/>
+        <w:textAlignment w:val="baseline"/>
+        <w:rPr>
+          <w:rStyle w:val="normaltextrun"/>
+          <w:rFonts w:ascii="Calibri" w:hAnsi="Calibri" w:cs="Calibri"/>
+          <w:sz w:val="22"/>
+          <w:szCs w:val="22"/>
+        </w:rPr>
+      </w:pPr>
     </w:p>
     <w:p>
       <w:pPr>

</xml_diff>